<commit_message>
Perhaps final commit. Finished polishing of demonstration documents. Possibly complete language design.
</commit_message>
<xml_diff>
--- a/Language Design.docx
+++ b/Language Design.docx
@@ -42,13 +42,61 @@
         <w:rPr>
           <w:rFonts w:ascii="Segoe UI" w:hAnsi="Segoe UI" w:cs="Segoe UI"/>
         </w:rPr>
+        <w:t>, imperative</w:t>
+      </w:r>
+      <w:r>
+        <w:rPr>
+          <w:rFonts w:ascii="Segoe UI" w:hAnsi="Segoe UI" w:cs="Segoe UI"/>
+        </w:rPr>
+        <w:t>, and</w:t>
+      </w:r>
+      <w:r>
+        <w:rPr>
+          <w:rFonts w:ascii="Segoe UI" w:hAnsi="Segoe UI" w:cs="Segoe UI"/>
+        </w:rPr>
         <w:t xml:space="preserve"> object-oriented</w:t>
       </w:r>
       <w:r>
         <w:rPr>
           <w:rFonts w:ascii="Segoe UI" w:hAnsi="Segoe UI" w:cs="Segoe UI"/>
         </w:rPr>
-        <w:t xml:space="preserve"> programming language that combines aspects of dynamic and strict typing</w:t>
+        <w:t xml:space="preserve"> programming language that combines </w:t>
+      </w:r>
+      <w:r>
+        <w:rPr>
+          <w:rFonts w:ascii="Segoe UI" w:hAnsi="Segoe UI" w:cs="Segoe UI"/>
+        </w:rPr>
+        <w:t>elements</w:t>
+      </w:r>
+      <w:r>
+        <w:rPr>
+          <w:rFonts w:ascii="Segoe UI" w:hAnsi="Segoe UI" w:cs="Segoe UI"/>
+        </w:rPr>
+        <w:t xml:space="preserve"> of </w:t>
+      </w:r>
+      <w:r>
+        <w:rPr>
+          <w:rFonts w:ascii="Segoe UI" w:hAnsi="Segoe UI" w:cs="Segoe UI"/>
+        </w:rPr>
+        <w:t>static</w:t>
+      </w:r>
+      <w:r>
+        <w:rPr>
+          <w:rFonts w:ascii="Segoe UI" w:hAnsi="Segoe UI" w:cs="Segoe UI"/>
+        </w:rPr>
+        <w:t xml:space="preserve"> and </w:t>
+      </w:r>
+      <w:r>
+        <w:rPr>
+          <w:rFonts w:ascii="Segoe UI" w:hAnsi="Segoe UI" w:cs="Segoe UI"/>
+        </w:rPr>
+        <w:t>dynamic</w:t>
+      </w:r>
+      <w:r>
+        <w:rPr>
+          <w:rFonts w:ascii="Segoe UI" w:hAnsi="Segoe UI" w:cs="Segoe UI"/>
+        </w:rPr>
+        <w:t xml:space="preserve"> typing</w:t>
       </w:r>
       <w:r>
         <w:rPr>
@@ -60,7 +108,25 @@
         <w:rPr>
           <w:rFonts w:ascii="Segoe UI" w:hAnsi="Segoe UI" w:cs="Segoe UI"/>
         </w:rPr>
-        <w:t xml:space="preserve">rimitive types are subject to strict typing while complex types </w:t>
+        <w:t xml:space="preserve">rimitive types are subject to </w:t>
+      </w:r>
+      <w:r>
+        <w:rPr>
+          <w:rFonts w:ascii="Segoe UI" w:hAnsi="Segoe UI" w:cs="Segoe UI"/>
+        </w:rPr>
+        <w:t>static</w:t>
+      </w:r>
+      <w:r>
+        <w:rPr>
+          <w:rFonts w:ascii="Segoe UI" w:hAnsi="Segoe UI" w:cs="Segoe UI"/>
+        </w:rPr>
+        <w:t xml:space="preserve"> </w:t>
+      </w:r>
+      <w:r>
+        <w:rPr>
+          <w:rFonts w:ascii="Segoe UI" w:hAnsi="Segoe UI" w:cs="Segoe UI"/>
+        </w:rPr>
+        <w:t xml:space="preserve">typing while complex types </w:t>
       </w:r>
       <w:r>
         <w:rPr>
@@ -138,7 +204,21 @@
         <w:rPr>
           <w:rFonts w:ascii="Segoe UI" w:hAnsi="Segoe UI" w:cs="Segoe UI"/>
         </w:rPr>
-        <w:t xml:space="preserve"> by avenues such as </w:t>
+        <w:t xml:space="preserve"> </w:t>
+      </w:r>
+      <w:r>
+        <w:rPr>
+          <w:rFonts w:ascii="Segoe UI" w:hAnsi="Segoe UI" w:cs="Segoe UI"/>
+        </w:rPr>
+        <w:t xml:space="preserve">with functionality </w:t>
+      </w:r>
+      <w:bookmarkStart w:id="0" w:name="_GoBack"/>
+      <w:bookmarkEnd w:id="0"/>
+      <w:r>
+        <w:rPr>
+          <w:rFonts w:ascii="Segoe UI" w:hAnsi="Segoe UI" w:cs="Segoe UI"/>
+        </w:rPr>
+        <w:t xml:space="preserve">such as </w:t>
       </w:r>
       <w:r>
         <w:rPr>
@@ -187,6 +267,27 @@
           <w:rFonts w:ascii="Segoe UI" w:hAnsi="Segoe UI" w:cs="Segoe UI"/>
         </w:rPr>
         <w:t>supports interface inheritance for classes.</w:t>
+      </w:r>
+    </w:p>
+    <w:p>
+      <w:pPr>
+        <w:rPr>
+          <w:rFonts w:ascii="Segoe UI" w:hAnsi="Segoe UI" w:cs="Segoe UI"/>
+        </w:rPr>
+      </w:pPr>
+      <w:proofErr w:type="spellStart"/>
+      <w:r>
+        <w:rPr>
+          <w:rFonts w:ascii="Segoe UI" w:hAnsi="Segoe UI" w:cs="Segoe UI"/>
+        </w:rPr>
+        <w:t>CScharf</w:t>
+      </w:r>
+      <w:proofErr w:type="spellEnd"/>
+      <w:r>
+        <w:rPr>
+          <w:rFonts w:ascii="Segoe UI" w:hAnsi="Segoe UI" w:cs="Segoe UI"/>
+        </w:rPr>
+        <w:t xml:space="preserve"> adopts a scope system alike C#’s that dictates that variables defined in a scope cannot be accessed by code on a lower scope, and upon exiting a scope, any variable defined inside it will be removed.</w:t>
       </w:r>
     </w:p>
     <w:p>
@@ -409,18 +510,6 @@
         <w:rPr>
           <w:rFonts w:ascii="Segoe UI" w:hAnsi="Segoe UI" w:cs="Segoe UI"/>
         </w:rPr>
-        <w:t>Number values can also be incremented and decremented (pre and post fix) with the ++ and – operators.</w:t>
-      </w:r>
-      <w:r>
-        <w:rPr>
-          <w:rFonts w:ascii="Segoe UI" w:hAnsi="Segoe UI" w:cs="Segoe UI"/>
-        </w:rPr>
-        <w:t xml:space="preserve"> </w:t>
-      </w:r>
-      <w:r>
-        <w:rPr>
-          <w:rFonts w:ascii="Segoe UI" w:hAnsi="Segoe UI" w:cs="Segoe UI"/>
-        </w:rPr>
         <w:t>Values stored in anonymous types are immutable,</w:t>
       </w:r>
       <w:r>
@@ -584,7 +673,33 @@
         <w:rPr>
           <w:rFonts w:ascii="Segoe UI" w:hAnsi="Segoe UI" w:cs="Segoe UI"/>
         </w:rPr>
-        <w:t>Due to its strict typing, CScharf requires that v</w:t>
+        <w:t xml:space="preserve">Due to its </w:t>
+      </w:r>
+      <w:r>
+        <w:rPr>
+          <w:rFonts w:ascii="Segoe UI" w:hAnsi="Segoe UI" w:cs="Segoe UI"/>
+        </w:rPr>
+        <w:t>mostly static</w:t>
+      </w:r>
+      <w:r>
+        <w:rPr>
+          <w:rFonts w:ascii="Segoe UI" w:hAnsi="Segoe UI" w:cs="Segoe UI"/>
+        </w:rPr>
+        <w:t xml:space="preserve"> typing, </w:t>
+      </w:r>
+      <w:proofErr w:type="spellStart"/>
+      <w:r>
+        <w:rPr>
+          <w:rFonts w:ascii="Segoe UI" w:hAnsi="Segoe UI" w:cs="Segoe UI"/>
+        </w:rPr>
+        <w:t>CScharf</w:t>
+      </w:r>
+      <w:proofErr w:type="spellEnd"/>
+      <w:r>
+        <w:rPr>
+          <w:rFonts w:ascii="Segoe UI" w:hAnsi="Segoe UI" w:cs="Segoe UI"/>
+        </w:rPr>
+        <w:t xml:space="preserve"> requires that v</w:t>
       </w:r>
       <w:r>
         <w:rPr>
@@ -614,7 +729,19 @@
         <w:rPr>
           <w:rFonts w:ascii="Segoe UI" w:hAnsi="Segoe UI" w:cs="Segoe UI"/>
         </w:rPr>
-        <w:t>values are</w:t>
+        <w:t>v</w:t>
+      </w:r>
+      <w:r>
+        <w:rPr>
+          <w:rFonts w:ascii="Segoe UI" w:hAnsi="Segoe UI" w:cs="Segoe UI"/>
+        </w:rPr>
+        <w:t>alues (represented by expressions that get evaluated to a value)</w:t>
+      </w:r>
+      <w:r>
+        <w:rPr>
+          <w:rFonts w:ascii="Segoe UI" w:hAnsi="Segoe UI" w:cs="Segoe UI"/>
+        </w:rPr>
+        <w:t xml:space="preserve"> are</w:t>
       </w:r>
       <w:r>
         <w:rPr>
@@ -659,19 +786,6 @@
           <w:rFonts w:ascii="Segoe UI" w:hAnsi="Segoe UI" w:cs="Segoe UI"/>
         </w:rPr>
         <w:t>The following control structures are supported in CScharf: if [else] statements, for loops, and while loops.</w:t>
-      </w:r>
-    </w:p>
-    <w:p>
-      <w:pPr>
-        <w:rPr>
-          <w:rFonts w:ascii="Segoe UI" w:hAnsi="Segoe UI" w:cs="Segoe UI"/>
-        </w:rPr>
-      </w:pPr>
-      <w:r>
-        <w:rPr>
-          <w:rFonts w:ascii="Segoe UI" w:hAnsi="Segoe UI" w:cs="Segoe UI"/>
-        </w:rPr>
-        <w:t>CScharf adopts a scope system alike C#’s that dictates that variables defined in a scope cannot be accessed by code on a lower scope, and upon exiting a scope, any variable defined inside it will be removed.</w:t>
       </w:r>
     </w:p>
     <w:p>
@@ -772,9 +886,43 @@
         </w:rPr>
         <w:t xml:space="preserve"> files).</w:t>
       </w:r>
+      <w:r>
+        <w:rPr>
+          <w:rFonts w:ascii="Segoe UI" w:hAnsi="Segoe UI" w:cs="Segoe UI"/>
+        </w:rPr>
+        <w:t xml:space="preserve"> </w:t>
+      </w:r>
+      <w:proofErr w:type="spellStart"/>
+      <w:r>
+        <w:rPr>
+          <w:rFonts w:ascii="Segoe UI" w:hAnsi="Segoe UI" w:cs="Segoe UI"/>
+        </w:rPr>
+        <w:t>CScharf</w:t>
+      </w:r>
+      <w:proofErr w:type="spellEnd"/>
+      <w:r>
+        <w:rPr>
+          <w:rFonts w:ascii="Segoe UI" w:hAnsi="Segoe UI" w:cs="Segoe UI"/>
+        </w:rPr>
+        <w:t xml:space="preserve"> provides the following operators: +, -, *, /, %, ++, --, ==, =, &gt;, &gt;=, &lt;, &lt;=, </w:t>
+      </w:r>
+      <w:proofErr w:type="gramStart"/>
+      <w:r>
+        <w:rPr>
+          <w:rFonts w:ascii="Segoe UI" w:hAnsi="Segoe UI" w:cs="Segoe UI"/>
+        </w:rPr>
+        <w:t>and !</w:t>
+      </w:r>
+      <w:proofErr w:type="gramEnd"/>
+      <w:r>
+        <w:rPr>
+          <w:rFonts w:ascii="Segoe UI" w:hAnsi="Segoe UI" w:cs="Segoe UI"/>
+        </w:rPr>
+        <w:t>= which all behave like in C#.</w:t>
+      </w:r>
     </w:p>
-    <w:bookmarkStart w:id="0" w:name="_MON_1619360953"/>
-    <w:bookmarkEnd w:id="0"/>
+    <w:bookmarkStart w:id="1" w:name="_MON_1619360953"/>
+    <w:bookmarkEnd w:id="1"/>
     <w:p>
       <w:pPr>
         <w:rPr>
@@ -785,7 +933,7 @@
         <w:rPr>
           <w:rFonts w:ascii="Segoe UI" w:hAnsi="Segoe UI" w:cs="Segoe UI"/>
         </w:rPr>
-        <w:object w:dxaOrig="9026" w:dyaOrig="4962" w14:anchorId="07A2816B">
+        <w:object w:dxaOrig="9026" w:dyaOrig="4577" w14:anchorId="07A2816B">
           <v:shapetype id="_x0000_t75" coordsize="21600,21600" o:spt="75" o:preferrelative="t" path="m@4@5l@4@11@9@11@9@5xe" filled="f" stroked="f">
             <v:stroke joinstyle="miter"/>
             <v:formulas>
@@ -805,14 +953,14 @@
             <v:path o:extrusionok="f" gradientshapeok="t" o:connecttype="rect"/>
             <o:lock v:ext="edit" aspectratio="t"/>
           </v:shapetype>
-          <v:shape id="_x0000_i1025" type="#_x0000_t75" style="width:451.5pt;height:245.25pt" o:ole="" o:bordertopcolor="this" o:borderleftcolor="this" o:borderbottomcolor="this" o:borderrightcolor="this">
+          <v:shape id="_x0000_i1032" type="#_x0000_t75" style="width:451.5pt;height:226.5pt" o:ole="">
             <v:imagedata r:id="rId7" o:title=""/>
             <w10:bordertop type="single" width="4"/>
             <w10:borderleft type="single" width="4"/>
             <w10:borderbottom type="single" width="4"/>
             <w10:borderright type="single" width="4"/>
           </v:shape>
-          <o:OLEObject Type="Embed" ProgID="Word.OpenDocumentText.12" ShapeID="_x0000_i1025" DrawAspect="Content" ObjectID="_1619974254" r:id="rId8"/>
+          <o:OLEObject Type="Embed" ProgID="Word.OpenDocumentText.12" ShapeID="_x0000_i1032" DrawAspect="Content" ObjectID="_1619997870" r:id="rId8"/>
         </w:object>
       </w:r>
     </w:p>
@@ -966,12 +1114,14 @@
         </w:rPr>
         <w:t xml:space="preserve">. From writing and reading from files on the disk to sending HTTP requests, CScharf provides the means to instantiate Java classes with or without </w:t>
       </w:r>
+      <w:proofErr w:type="gramStart"/>
       <w:r>
         <w:rPr>
           <w:rFonts w:ascii="Segoe UI" w:hAnsi="Segoe UI" w:cs="Segoe UI"/>
         </w:rPr>
         <w:t>arguments, and</w:t>
       </w:r>
+      <w:proofErr w:type="gramEnd"/>
       <w:r>
         <w:rPr>
           <w:rFonts w:ascii="Segoe UI" w:hAnsi="Segoe UI" w:cs="Segoe UI"/>
@@ -1036,8 +1186,48 @@
         </w:rPr>
         <w:t>(float).</w:t>
       </w:r>
-      <w:bookmarkStart w:id="1" w:name="_GoBack"/>
-      <w:bookmarkEnd w:id="1"/>
+      <w:r>
+        <w:rPr>
+          <w:rFonts w:ascii="Segoe UI" w:hAnsi="Segoe UI" w:cs="Segoe UI"/>
+        </w:rPr>
+        <w:t xml:space="preserve"> This approach taken with reflection improves on how reflection </w:t>
+      </w:r>
+      <w:r>
+        <w:rPr>
+          <w:rFonts w:ascii="Segoe UI" w:hAnsi="Segoe UI" w:cs="Segoe UI"/>
+        </w:rPr>
+        <w:t xml:space="preserve">is applied </w:t>
+      </w:r>
+      <w:r>
+        <w:rPr>
+          <w:rFonts w:ascii="Segoe UI" w:hAnsi="Segoe UI" w:cs="Segoe UI"/>
+        </w:rPr>
+        <w:t xml:space="preserve">in languages such as Java and C# by simplifying and shortening the process of calling </w:t>
+      </w:r>
+      <w:r>
+        <w:rPr>
+          <w:rFonts w:ascii="Segoe UI" w:hAnsi="Segoe UI" w:cs="Segoe UI"/>
+        </w:rPr>
+        <w:t xml:space="preserve">reflection </w:t>
+      </w:r>
+      <w:r>
+        <w:rPr>
+          <w:rFonts w:ascii="Segoe UI" w:hAnsi="Segoe UI" w:cs="Segoe UI"/>
+        </w:rPr>
+        <w:t xml:space="preserve">methods or instantiating </w:t>
+      </w:r>
+      <w:r>
+        <w:rPr>
+          <w:rFonts w:ascii="Segoe UI" w:hAnsi="Segoe UI" w:cs="Segoe UI"/>
+        </w:rPr>
+        <w:t>reflection</w:t>
+      </w:r>
+      <w:r>
+        <w:rPr>
+          <w:rFonts w:ascii="Segoe UI" w:hAnsi="Segoe UI" w:cs="Segoe UI"/>
+        </w:rPr>
+        <w:t xml:space="preserve"> classes such that only one line is required.</w:t>
+      </w:r>
     </w:p>
     <w:bookmarkStart w:id="2" w:name="_MON_1619973131"/>
     <w:bookmarkEnd w:id="2"/>
@@ -1059,7 +1249,7 @@
             <w10:borderbottom type="single" width="4"/>
             <w10:borderright type="single" width="4"/>
           </v:shape>
-          <o:OLEObject Type="Embed" ProgID="Word.OpenDocumentText.12" ShapeID="_x0000_i1026" DrawAspect="Content" ObjectID="_1619974255" r:id="rId10"/>
+          <o:OLEObject Type="Embed" ProgID="Word.OpenDocumentText.12" ShapeID="_x0000_i1026" DrawAspect="Content" ObjectID="_1619997871" r:id="rId10"/>
         </w:object>
       </w:r>
     </w:p>
@@ -1962,7 +2152,7 @@
 </file>
 
 <file path=customXml/itemProps1.xml><?xml version="1.0" encoding="utf-8"?>
-<ds:datastoreItem xmlns:ds="http://schemas.openxmlformats.org/officeDocument/2006/customXml" ds:itemID="{7A4933C8-2E81-4DD4-97F0-35C663DAC3B2}">
+<ds:datastoreItem xmlns:ds="http://schemas.openxmlformats.org/officeDocument/2006/customXml" ds:itemID="{51821FB5-ACC1-4CA4-B6D4-58F47DBB6837}">
   <ds:schemaRefs>
     <ds:schemaRef ds:uri="http://schemas.openxmlformats.org/officeDocument/2006/bibliography"/>
   </ds:schemaRefs>

</xml_diff>

<commit_message>
I spoke too soon. Never speak too soon.
</commit_message>
<xml_diff>
--- a/Language Design.docx
+++ b/Language Design.docx
@@ -212,8 +212,6 @@
         </w:rPr>
         <w:t xml:space="preserve">with functionality </w:t>
       </w:r>
-      <w:bookmarkStart w:id="0" w:name="_GoBack"/>
-      <w:bookmarkEnd w:id="0"/>
       <w:r>
         <w:rPr>
           <w:rFonts w:ascii="Segoe UI" w:hAnsi="Segoe UI" w:cs="Segoe UI"/>
@@ -856,7 +854,19 @@
         <w:rPr>
           <w:rFonts w:ascii="Segoe UI" w:hAnsi="Segoe UI" w:cs="Segoe UI"/>
         </w:rPr>
-        <w:t>CScharf code to demonstrate syntax can be seen below (more can be found in demonstration*.</w:t>
+        <w:t xml:space="preserve">CScharf code to demonstrate syntax can be seen below (more can be found in </w:t>
+      </w:r>
+      <w:r>
+        <w:rPr>
+          <w:rFonts w:ascii="Segoe UI" w:hAnsi="Segoe UI" w:cs="Segoe UI"/>
+        </w:rPr>
+        <w:t>example</w:t>
+      </w:r>
+      <w:r>
+        <w:rPr>
+          <w:rFonts w:ascii="Segoe UI" w:hAnsi="Segoe UI" w:cs="Segoe UI"/>
+        </w:rPr>
+        <w:t>*.</w:t>
       </w:r>
       <w:proofErr w:type="spellStart"/>
       <w:r>
@@ -870,7 +880,15 @@
         <w:rPr>
           <w:rFonts w:ascii="Segoe UI" w:hAnsi="Segoe UI" w:cs="Segoe UI"/>
         </w:rPr>
-        <w:t xml:space="preserve"> and test*.</w:t>
+        <w:t xml:space="preserve"> </w:t>
+      </w:r>
+      <w:bookmarkStart w:id="0" w:name="_GoBack"/>
+      <w:bookmarkEnd w:id="0"/>
+      <w:r>
+        <w:rPr>
+          <w:rFonts w:ascii="Segoe UI" w:hAnsi="Segoe UI" w:cs="Segoe UI"/>
+        </w:rPr>
+        <w:t>and test*.</w:t>
       </w:r>
       <w:proofErr w:type="spellStart"/>
       <w:r>
@@ -953,14 +971,14 @@
             <v:path o:extrusionok="f" gradientshapeok="t" o:connecttype="rect"/>
             <o:lock v:ext="edit" aspectratio="t"/>
           </v:shapetype>
-          <v:shape id="_x0000_i1032" type="#_x0000_t75" style="width:451.5pt;height:226.5pt" o:ole="">
+          <v:shape id="_x0000_i1025" type="#_x0000_t75" style="width:451.5pt;height:226.5pt" o:ole="" o:bordertopcolor="this" o:borderleftcolor="this" o:borderbottomcolor="this" o:borderrightcolor="this">
             <v:imagedata r:id="rId7" o:title=""/>
             <w10:bordertop type="single" width="4"/>
             <w10:borderleft type="single" width="4"/>
             <w10:borderbottom type="single" width="4"/>
             <w10:borderright type="single" width="4"/>
           </v:shape>
-          <o:OLEObject Type="Embed" ProgID="Word.OpenDocumentText.12" ShapeID="_x0000_i1032" DrawAspect="Content" ObjectID="_1619997870" r:id="rId8"/>
+          <o:OLEObject Type="Embed" ProgID="Word.OpenDocumentText.12" ShapeID="_x0000_i1025" DrawAspect="Content" ObjectID="_1619998110" r:id="rId8"/>
         </w:object>
       </w:r>
     </w:p>
@@ -1249,7 +1267,7 @@
             <w10:borderbottom type="single" width="4"/>
             <w10:borderright type="single" width="4"/>
           </v:shape>
-          <o:OLEObject Type="Embed" ProgID="Word.OpenDocumentText.12" ShapeID="_x0000_i1026" DrawAspect="Content" ObjectID="_1619997871" r:id="rId10"/>
+          <o:OLEObject Type="Embed" ProgID="Word.OpenDocumentText.12" ShapeID="_x0000_i1026" DrawAspect="Content" ObjectID="_1619998111" r:id="rId10"/>
         </w:object>
       </w:r>
     </w:p>
@@ -2152,7 +2170,7 @@
 </file>
 
 <file path=customXml/itemProps1.xml><?xml version="1.0" encoding="utf-8"?>
-<ds:datastoreItem xmlns:ds="http://schemas.openxmlformats.org/officeDocument/2006/customXml" ds:itemID="{51821FB5-ACC1-4CA4-B6D4-58F47DBB6837}">
+<ds:datastoreItem xmlns:ds="http://schemas.openxmlformats.org/officeDocument/2006/customXml" ds:itemID="{DA1A83CD-111C-4BD7-BDF5-1B3B7F6455B1}">
   <ds:schemaRefs>
     <ds:schemaRef ds:uri="http://schemas.openxmlformats.org/officeDocument/2006/bibliography"/>
   </ds:schemaRefs>

</xml_diff>